<commit_message>
beer app & report update
</commit_message>
<xml_diff>
--- a/Project2 Report .docx
+++ b/Project2 Report .docx
@@ -3,8 +3,146 @@
 <w:document xmlns:wpc="http://schemas.microsoft.com/office/word/2010/wordprocessingCanvas" xmlns:cx="http://schemas.microsoft.com/office/drawing/2014/chartex" xmlns:mc="http://schemas.openxmlformats.org/markup-compatibility/2006" xmlns:o="urn:schemas-microsoft-com:office:office" xmlns:r="http://schemas.openxmlformats.org/officeDocument/2006/relationships" xmlns:m="http://schemas.openxmlformats.org/officeDocument/2006/math" xmlns:v="urn:schemas-microsoft-com:vml" xmlns:wp14="http://schemas.microsoft.com/office/word/2010/wordprocessingDrawing" xmlns:wp="http://schemas.openxmlformats.org/drawingml/2006/wordprocessingDrawing" xmlns:w10="urn:schemas-microsoft-com:office:word" xmlns:w="http://schemas.openxmlformats.org/wordprocessingml/2006/main" xmlns:w14="http://schemas.microsoft.com/office/word/2010/wordml" xmlns:w15="http://schemas.microsoft.com/office/word/2012/wordml" xmlns:w16se="http://schemas.microsoft.com/office/word/2015/wordml/symex" xmlns:wpg="http://schemas.microsoft.com/office/word/2010/wordprocessingGroup" xmlns:wpi="http://schemas.microsoft.com/office/word/2010/wordprocessingInk" xmlns:wne="http://schemas.microsoft.com/office/word/2006/wordml" xmlns:wps="http://schemas.microsoft.com/office/word/2010/wordprocessingShape" mc:Ignorable="w14 w15 w16se wp14">
   <w:body>
     <w:p>
+      <w:pPr>
+        <w:rPr>
+          <w:b/>
+        </w:rPr>
+      </w:pPr>
+      <w:r>
+        <w:rPr>
+          <w:b/>
+        </w:rPr>
+        <w:t>Extract:</w:t>
+      </w:r>
+    </w:p>
+    <w:p>
+      <w:r>
+        <w:t xml:space="preserve">BreweryDB.com API - </w:t>
+      </w:r>
+      <w:hyperlink r:id="rId5" w:history="1">
+        <w:r>
+          <w:rPr>
+            <w:rStyle w:val="Hyperlink"/>
+          </w:rPr>
+          <w:t>https://www.brewerydb.com/</w:t>
+        </w:r>
+      </w:hyperlink>
+    </w:p>
+    <w:p>
+      <w:pPr>
+        <w:pStyle w:val="ListParagraph"/>
+        <w:numPr>
+          <w:ilvl w:val="0"/>
+          <w:numId w:val="1"/>
+        </w:numPr>
+      </w:pPr>
+      <w:r>
+        <w:t xml:space="preserve">The </w:t>
+      </w:r>
+      <w:r>
+        <w:t xml:space="preserve">API program and data transfer </w:t>
+      </w:r>
+      <w:r>
+        <w:t xml:space="preserve">is </w:t>
+      </w:r>
+      <w:r>
+        <w:t xml:space="preserve">located in file: </w:t>
+      </w:r>
+      <w:r>
+        <w:t>brewerydbAPI.ipynb</w:t>
+      </w:r>
+    </w:p>
+    <w:p>
+      <w:pPr>
+        <w:pStyle w:val="ListParagraph"/>
+        <w:numPr>
+          <w:ilvl w:val="0"/>
+          <w:numId w:val="1"/>
+        </w:numPr>
+      </w:pPr>
+      <w:r>
+        <w:t>This was done twice, we merged the data, and eliminated the duplicates in Excel.</w:t>
+      </w:r>
+    </w:p>
+    <w:p>
+      <w:pPr>
+        <w:pStyle w:val="ListParagraph"/>
+        <w:numPr>
+          <w:ilvl w:val="0"/>
+          <w:numId w:val="1"/>
+        </w:numPr>
+      </w:pPr>
+      <w:r>
+        <w:t xml:space="preserve">The data was stored in a CSV. Check our Resources folder. </w:t>
+      </w:r>
+    </w:p>
+    <w:p>
+      <w:r>
+        <w:t xml:space="preserve">Beer Advocate Data - </w:t>
+      </w:r>
+      <w:hyperlink r:id="rId6" w:history="1">
+        <w:r>
+          <w:rPr>
+            <w:rStyle w:val="Hyperlink"/>
+          </w:rPr>
+          <w:t>https://data.world/socialmediadata/beeradvocate</w:t>
+        </w:r>
+      </w:hyperlink>
+    </w:p>
+    <w:p>
+      <w:pPr>
+        <w:pStyle w:val="ListParagraph"/>
+        <w:numPr>
+          <w:ilvl w:val="0"/>
+          <w:numId w:val="1"/>
+        </w:numPr>
+      </w:pPr>
+      <w:r>
+        <w:t>We directly downloaded a CSV</w:t>
+      </w:r>
+    </w:p>
+    <w:p>
+      <w:pPr>
+        <w:rPr>
+          <w:b/>
+        </w:rPr>
+      </w:pPr>
+      <w:r>
+        <w:rPr>
+          <w:b/>
+        </w:rPr>
+        <w:t>Transform:</w:t>
+      </w:r>
+    </w:p>
+    <w:p>
+      <w:r>
+        <w:t xml:space="preserve">The datasets were loaded into a MySQL database. We created the database for each one. Then we used the data import wizard to load the CSVs in. We have relational data. </w:t>
+      </w:r>
+    </w:p>
+    <w:p>
+      <w:pPr>
+        <w:rPr>
+          <w:b/>
+        </w:rPr>
+      </w:pPr>
+      <w:r>
+        <w:rPr>
+          <w:b/>
+        </w:rPr>
+        <w:t>Load:</w:t>
+      </w:r>
+    </w:p>
+    <w:p>
+      <w:r>
+        <w:t xml:space="preserve">We developed a Flask app to load the data into a locally hosted website. You can call all the beer names for each set and you can also call all the data. The data is presented as a list of dictionaries. </w:t>
+      </w:r>
+    </w:p>
+    <w:p/>
+    <w:p>
       <w:bookmarkStart w:id="0" w:name="_GoBack"/>
       <w:bookmarkEnd w:id="0"/>
+    </w:p>
+    <w:p>
       <w:r>
         <w:t>## Data Cleanup &amp; Analysis</w:t>
       </w:r>
@@ -24,15 +162,7 @@
     <w:p/>
     <w:p>
       <w:r>
-        <w:t xml:space="preserve">* The type of transformation needed for this data (cleaning, joining, filtering, aggregating, </w:t>
-      </w:r>
-      <w:proofErr w:type="spellStart"/>
-      <w:r>
-        <w:t>etc</w:t>
-      </w:r>
-      <w:proofErr w:type="spellEnd"/>
-      <w:r>
-        <w:t>).</w:t>
+        <w:t>* The type of transformation needed for this data (cleaning, joining, filtering, aggregating, etc).</w:t>
       </w:r>
     </w:p>
     <w:p/>
@@ -56,6 +186,7 @@
     <w:p/>
     <w:p>
       <w:r>
+        <w:lastRenderedPageBreak/>
         <w:t>## Project Report</w:t>
       </w:r>
     </w:p>
@@ -68,51 +199,19 @@
     <w:p/>
     <w:p>
       <w:r>
-        <w:t>* **E**</w:t>
-      </w:r>
-      <w:proofErr w:type="spellStart"/>
-      <w:r>
-        <w:t>xtract</w:t>
-      </w:r>
-      <w:proofErr w:type="spellEnd"/>
-      <w:r>
-        <w:t xml:space="preserve">: your original data sources and how the data was formatted (CSV, JSON, MySQL, </w:t>
-      </w:r>
-      <w:proofErr w:type="spellStart"/>
-      <w:r>
-        <w:t>etc</w:t>
-      </w:r>
-      <w:proofErr w:type="spellEnd"/>
-      <w:r>
-        <w:t>).</w:t>
-      </w:r>
-    </w:p>
-    <w:p/>
-    <w:p>
-      <w:r>
-        <w:t>* **T**</w:t>
-      </w:r>
-      <w:proofErr w:type="spellStart"/>
-      <w:r>
-        <w:t>ransform</w:t>
-      </w:r>
-      <w:proofErr w:type="spellEnd"/>
-      <w:r>
-        <w:t>: what data cleaning or transformation was required.</w:t>
-      </w:r>
-    </w:p>
-    <w:p/>
-    <w:p>
-      <w:r>
-        <w:t>* **L**</w:t>
-      </w:r>
-      <w:proofErr w:type="spellStart"/>
-      <w:r>
-        <w:t>oad</w:t>
-      </w:r>
-      <w:proofErr w:type="spellEnd"/>
-      <w:r>
-        <w:t>: the final database, tables/collections, and why this was chosen.</w:t>
+        <w:t>* **E**xtract: your original data sources and how the data was formatted (CSV, JSON, MySQL, etc).</w:t>
+      </w:r>
+    </w:p>
+    <w:p/>
+    <w:p>
+      <w:r>
+        <w:t>* **T**ransform: what data cleaning or transformation was required.</w:t>
+      </w:r>
+    </w:p>
+    <w:p/>
+    <w:p>
+      <w:r>
+        <w:t>* **L**oad: the final database, tables/collections, and why this was chosen.</w:t>
       </w:r>
     </w:p>
     <w:sectPr>
@@ -123,6 +222,127 @@
     </w:sectPr>
   </w:body>
 </w:document>
+</file>
+
+<file path=word/numbering.xml><?xml version="1.0" encoding="utf-8"?>
+<w:numbering xmlns:wpc="http://schemas.microsoft.com/office/word/2010/wordprocessingCanvas" xmlns:cx="http://schemas.microsoft.com/office/drawing/2014/chartex" xmlns:mc="http://schemas.openxmlformats.org/markup-compatibility/2006" xmlns:o="urn:schemas-microsoft-com:office:office" xmlns:r="http://schemas.openxmlformats.org/officeDocument/2006/relationships" xmlns:m="http://schemas.openxmlformats.org/officeDocument/2006/math" xmlns:v="urn:schemas-microsoft-com:vml" xmlns:wp14="http://schemas.microsoft.com/office/word/2010/wordprocessingDrawing" xmlns:wp="http://schemas.openxmlformats.org/drawingml/2006/wordprocessingDrawing" xmlns:w10="urn:schemas-microsoft-com:office:word" xmlns:w="http://schemas.openxmlformats.org/wordprocessingml/2006/main" xmlns:w14="http://schemas.microsoft.com/office/word/2010/wordml" xmlns:w15="http://schemas.microsoft.com/office/word/2012/wordml" xmlns:w16se="http://schemas.microsoft.com/office/word/2015/wordml/symex" xmlns:wpg="http://schemas.microsoft.com/office/word/2010/wordprocessingGroup" xmlns:wpi="http://schemas.microsoft.com/office/word/2010/wordprocessingInk" xmlns:wne="http://schemas.microsoft.com/office/word/2006/wordml" xmlns:wps="http://schemas.microsoft.com/office/word/2010/wordprocessingShape" mc:Ignorable="w14 w15 w16se wp14">
+  <w:abstractNum w:abstractNumId="0" w15:restartNumberingAfterBreak="0">
+    <w:nsid w:val="583819D8"/>
+    <w:multiLevelType w:val="hybridMultilevel"/>
+    <w:tmpl w:val="B72C8844"/>
+    <w:lvl w:ilvl="0" w:tplc="04090001">
+      <w:start w:val="1"/>
+      <w:numFmt w:val="bullet"/>
+      <w:lvlText w:val=""/>
+      <w:lvlJc w:val="left"/>
+      <w:pPr>
+        <w:ind w:left="720" w:hanging="360"/>
+      </w:pPr>
+      <w:rPr>
+        <w:rFonts w:ascii="Symbol" w:hAnsi="Symbol" w:hint="default"/>
+      </w:rPr>
+    </w:lvl>
+    <w:lvl w:ilvl="1" w:tplc="04090003" w:tentative="1">
+      <w:start w:val="1"/>
+      <w:numFmt w:val="bullet"/>
+      <w:lvlText w:val="o"/>
+      <w:lvlJc w:val="left"/>
+      <w:pPr>
+        <w:ind w:left="1440" w:hanging="360"/>
+      </w:pPr>
+      <w:rPr>
+        <w:rFonts w:ascii="Courier New" w:hAnsi="Courier New" w:cs="Courier New" w:hint="default"/>
+      </w:rPr>
+    </w:lvl>
+    <w:lvl w:ilvl="2" w:tplc="04090005" w:tentative="1">
+      <w:start w:val="1"/>
+      <w:numFmt w:val="bullet"/>
+      <w:lvlText w:val=""/>
+      <w:lvlJc w:val="left"/>
+      <w:pPr>
+        <w:ind w:left="2160" w:hanging="360"/>
+      </w:pPr>
+      <w:rPr>
+        <w:rFonts w:ascii="Wingdings" w:hAnsi="Wingdings" w:hint="default"/>
+      </w:rPr>
+    </w:lvl>
+    <w:lvl w:ilvl="3" w:tplc="04090001" w:tentative="1">
+      <w:start w:val="1"/>
+      <w:numFmt w:val="bullet"/>
+      <w:lvlText w:val=""/>
+      <w:lvlJc w:val="left"/>
+      <w:pPr>
+        <w:ind w:left="2880" w:hanging="360"/>
+      </w:pPr>
+      <w:rPr>
+        <w:rFonts w:ascii="Symbol" w:hAnsi="Symbol" w:hint="default"/>
+      </w:rPr>
+    </w:lvl>
+    <w:lvl w:ilvl="4" w:tplc="04090003" w:tentative="1">
+      <w:start w:val="1"/>
+      <w:numFmt w:val="bullet"/>
+      <w:lvlText w:val="o"/>
+      <w:lvlJc w:val="left"/>
+      <w:pPr>
+        <w:ind w:left="3600" w:hanging="360"/>
+      </w:pPr>
+      <w:rPr>
+        <w:rFonts w:ascii="Courier New" w:hAnsi="Courier New" w:cs="Courier New" w:hint="default"/>
+      </w:rPr>
+    </w:lvl>
+    <w:lvl w:ilvl="5" w:tplc="04090005" w:tentative="1">
+      <w:start w:val="1"/>
+      <w:numFmt w:val="bullet"/>
+      <w:lvlText w:val=""/>
+      <w:lvlJc w:val="left"/>
+      <w:pPr>
+        <w:ind w:left="4320" w:hanging="360"/>
+      </w:pPr>
+      <w:rPr>
+        <w:rFonts w:ascii="Wingdings" w:hAnsi="Wingdings" w:hint="default"/>
+      </w:rPr>
+    </w:lvl>
+    <w:lvl w:ilvl="6" w:tplc="04090001" w:tentative="1">
+      <w:start w:val="1"/>
+      <w:numFmt w:val="bullet"/>
+      <w:lvlText w:val=""/>
+      <w:lvlJc w:val="left"/>
+      <w:pPr>
+        <w:ind w:left="5040" w:hanging="360"/>
+      </w:pPr>
+      <w:rPr>
+        <w:rFonts w:ascii="Symbol" w:hAnsi="Symbol" w:hint="default"/>
+      </w:rPr>
+    </w:lvl>
+    <w:lvl w:ilvl="7" w:tplc="04090003" w:tentative="1">
+      <w:start w:val="1"/>
+      <w:numFmt w:val="bullet"/>
+      <w:lvlText w:val="o"/>
+      <w:lvlJc w:val="left"/>
+      <w:pPr>
+        <w:ind w:left="5760" w:hanging="360"/>
+      </w:pPr>
+      <w:rPr>
+        <w:rFonts w:ascii="Courier New" w:hAnsi="Courier New" w:cs="Courier New" w:hint="default"/>
+      </w:rPr>
+    </w:lvl>
+    <w:lvl w:ilvl="8" w:tplc="04090005" w:tentative="1">
+      <w:start w:val="1"/>
+      <w:numFmt w:val="bullet"/>
+      <w:lvlText w:val=""/>
+      <w:lvlJc w:val="left"/>
+      <w:pPr>
+        <w:ind w:left="6480" w:hanging="360"/>
+      </w:pPr>
+      <w:rPr>
+        <w:rFonts w:ascii="Wingdings" w:hAnsi="Wingdings" w:hint="default"/>
+      </w:rPr>
+    </w:lvl>
+  </w:abstractNum>
+  <w:num w:numId="1">
+    <w:abstractNumId w:val="0"/>
+  </w:num>
+</w:numbering>
 </file>
 
 <file path=word/styles.xml><?xml version="1.0" encoding="utf-8"?>
@@ -546,6 +766,28 @@
     <w:semiHidden/>
     <w:unhideWhenUsed/>
   </w:style>
+  <w:style w:type="character" w:styleId="Hyperlink">
+    <w:name w:val="Hyperlink"/>
+    <w:basedOn w:val="DefaultParagraphFont"/>
+    <w:uiPriority w:val="99"/>
+    <w:unhideWhenUsed/>
+    <w:rsid w:val="005245C3"/>
+    <w:rPr>
+      <w:color w:val="0563C1" w:themeColor="hyperlink"/>
+      <w:u w:val="single"/>
+    </w:rPr>
+  </w:style>
+  <w:style w:type="paragraph" w:styleId="ListParagraph">
+    <w:name w:val="List Paragraph"/>
+    <w:basedOn w:val="Normal"/>
+    <w:uiPriority w:val="34"/>
+    <w:qFormat/>
+    <w:rsid w:val="005245C3"/>
+    <w:pPr>
+      <w:ind w:left="720"/>
+      <w:contextualSpacing/>
+    </w:pPr>
+  </w:style>
 </w:styles>
 </file>
 

</xml_diff>